<commit_message>
Implemented default delegated setter
</commit_message>
<xml_diff>
--- a/Beethoven Introduction.docx
+++ b/Beethoven Introduction.docx
@@ -14,14 +14,12 @@
         </w:rPr>
         <w:t xml:space="preserve">Let me start this by </w:t>
       </w:r>
-      <w:proofErr w:type="spellStart"/>
-      <w:r>
-        <w:rPr>
-          <w:lang w:val="en-US"/>
-        </w:rPr>
-        <w:t>discribing</w:t>
-      </w:r>
-      <w:proofErr w:type="spellEnd"/>
+      <w:r>
+        <w:rPr>
+          <w:lang w:val="en-US"/>
+        </w:rPr>
+        <w:t>describing</w:t>
+      </w:r>
       <w:r>
         <w:rPr>
           <w:lang w:val="en-US"/>
@@ -622,14 +620,16 @@
     </w:p>
     <w:p>
       <w:pPr>
-        <w:rPr>
-          <w:lang w:val="en-US"/>
-        </w:rPr>
-      </w:pPr>
-      <w:r>
-        <w:rPr>
-          <w:lang w:val="en-US"/>
-        </w:rPr>
+        <w:keepNext/>
+        <w:rPr>
+          <w:lang w:val="en-US"/>
+        </w:rPr>
+      </w:pPr>
+      <w:r>
+        <w:rPr>
+          <w:lang w:val="en-US"/>
+        </w:rPr>
+        <w:lastRenderedPageBreak/>
         <w:t xml:space="preserve">So </w:t>
       </w:r>
       <w:r>
@@ -647,789 +647,598 @@
     </w:p>
     <w:p>
       <w:pPr>
-        <w:rPr>
-          <w:lang w:val="en-US"/>
-        </w:rPr>
-      </w:pPr>
-      <w:r>
-        <w:rPr>
-          <w:lang w:val="en-US"/>
-        </w:rPr>
-        <w:t xml:space="preserve">Class Person </w:t>
-      </w:r>
-      <w:r>
-        <w:rPr>
-          <w:lang w:val="en-US"/>
-        </w:rPr>
-        <w:t xml:space="preserve">: </w:t>
+        <w:pStyle w:val="Code"/>
+      </w:pPr>
+      <w:r>
+        <w:t>c</w:t>
+      </w:r>
+      <w:r>
+        <w:t xml:space="preserve">lass Person </w:t>
+      </w:r>
+      <w:r>
+        <w:t>: IPerson</w:t>
+      </w:r>
+    </w:p>
+    <w:p>
+      <w:pPr>
+        <w:pStyle w:val="Code"/>
+      </w:pPr>
+      <w:r>
+        <w:t>{</w:t>
+      </w:r>
+    </w:p>
+    <w:p>
+      <w:pPr>
+        <w:pStyle w:val="Code"/>
+        <w:ind w:firstLine="567"/>
+      </w:pPr>
+      <w:r>
+        <w:t>Property</w:t>
+      </w:r>
+      <w:r>
+        <w:t>&lt;</w:t>
+      </w:r>
+      <w:r>
+        <w:t>string&gt;</w:t>
+      </w:r>
+      <w:r>
+        <w:t>(</w:t>
+      </w:r>
+      <w:r>
+        <w:t>”FirstName”</w:t>
+      </w:r>
+      <w:r>
+        <w:t>)</w:t>
+      </w:r>
+    </w:p>
+    <w:p>
+      <w:pPr>
+        <w:pStyle w:val="Code"/>
+        <w:ind w:left="567" w:firstLine="567"/>
+      </w:pPr>
+      <w:r>
+        <w:t>.</w:t>
+      </w:r>
+      <w:r>
+        <w:t>RangeCheck</w:t>
+      </w:r>
+      <w:r>
+        <w:t>&lt;</w:t>
+      </w:r>
+      <w:r>
+        <w:t>ArgumentOutOf</w:t>
+      </w:r>
+      <w:r>
+        <w:t>Range&gt;</w:t>
+      </w:r>
+      <w:r>
+        <w:t>(</w:t>
+      </w:r>
+      <w:r>
+        <w:t>!IsNullOrEmpty)</w:t>
+      </w:r>
+    </w:p>
+    <w:p>
+      <w:pPr>
+        <w:pStyle w:val="Code"/>
+        <w:ind w:left="567" w:firstLine="567"/>
+      </w:pPr>
+      <w:r>
+        <w:t>.</w:t>
+      </w:r>
+      <w:r>
+        <w:t>SkipIf</w:t>
+      </w:r>
+      <w:r>
+        <w:t>Equal</w:t>
+      </w:r>
+      <w:r>
+        <w:t>()</w:t>
+      </w:r>
+    </w:p>
+    <w:p>
+      <w:pPr>
+        <w:pStyle w:val="Code"/>
+        <w:ind w:left="567" w:firstLine="567"/>
+      </w:pPr>
+      <w:r>
+        <w:t>.</w:t>
+      </w:r>
+      <w:r>
+        <w:t>Setter()</w:t>
+      </w:r>
+    </w:p>
+    <w:p>
+      <w:pPr>
+        <w:pStyle w:val="Code"/>
+        <w:ind w:left="567" w:firstLine="567"/>
+      </w:pPr>
+      <w:r>
+        <w:t>.NotifyChan</w:t>
+      </w:r>
+      <w:r>
+        <w:t>g</w:t>
+      </w:r>
+      <w:r>
+        <w:t>ed()</w:t>
+      </w:r>
+    </w:p>
+    <w:p>
+      <w:pPr>
+        <w:pStyle w:val="Code"/>
+        <w:ind w:left="567" w:firstLine="567"/>
+      </w:pPr>
+      <w:r>
+        <w:t>.</w:t>
+      </w:r>
+      <w:r>
+        <w:t>XmlEntry(”</w:t>
+      </w:r>
+      <w:r>
+        <w:t>FirstName”)</w:t>
+      </w:r>
+      <w:r>
+        <w:t>;</w:t>
+      </w:r>
+    </w:p>
+    <w:p>
+      <w:pPr>
+        <w:pStyle w:val="Code"/>
+      </w:pPr>
+      <w:r>
+        <w:t>}</w:t>
+      </w:r>
+    </w:p>
+    <w:p>
+      <w:pPr>
+        <w:rPr>
+          <w:lang w:val="en-US"/>
+        </w:rPr>
+      </w:pPr>
+      <w:r>
+        <w:rPr>
+          <w:lang w:val="en-US"/>
+        </w:rPr>
+        <w:t>In addition</w:t>
+      </w:r>
+      <w:r>
+        <w:rPr>
+          <w:lang w:val="en-US"/>
+        </w:rPr>
+        <w:t xml:space="preserve">, </w:t>
+      </w:r>
+      <w:r>
+        <w:rPr>
+          <w:lang w:val="en-US"/>
+        </w:rPr>
+        <w:t>I would</w:t>
+      </w:r>
+      <w:r>
+        <w:rPr>
+          <w:lang w:val="en-US"/>
+        </w:rPr>
+        <w:t xml:space="preserve"> like </w:t>
+      </w:r>
+      <w:r>
+        <w:rPr>
+          <w:lang w:val="en-US"/>
+        </w:rPr>
+        <w:t xml:space="preserve">all new </w:t>
+      </w:r>
+      <w:r>
+        <w:rPr>
+          <w:lang w:val="en-US"/>
+        </w:rPr>
+        <w:t>properties that</w:t>
+      </w:r>
+      <w:r>
+        <w:rPr>
+          <w:lang w:val="en-US"/>
+        </w:rPr>
+        <w:t xml:space="preserve"> </w:t>
+      </w:r>
+      <w:proofErr w:type="gramStart"/>
+      <w:r>
+        <w:rPr>
+          <w:lang w:val="en-US"/>
+        </w:rPr>
+        <w:t>are added</w:t>
+      </w:r>
+      <w:proofErr w:type="gramEnd"/>
+      <w:r>
+        <w:rPr>
+          <w:lang w:val="en-US"/>
+        </w:rPr>
+        <w:t xml:space="preserve"> to </w:t>
+      </w:r>
+      <w:r>
+        <w:rPr>
+          <w:lang w:val="en-US"/>
+        </w:rPr>
+        <w:t>the interface to be auto-implemented</w:t>
+      </w:r>
+      <w:r>
+        <w:rPr>
+          <w:lang w:val="en-US"/>
+        </w:rPr>
+        <w:t xml:space="preserve"> as I specify, and without any changes to my code file.</w:t>
+      </w:r>
+      <w:bookmarkStart w:id="0" w:name="_GoBack"/>
+      <w:bookmarkEnd w:id="0"/>
+    </w:p>
+    <w:p>
+      <w:pPr>
+        <w:rPr>
+          <w:lang w:val="en-US"/>
+        </w:rPr>
+      </w:pPr>
+      <w:r>
+        <w:rPr>
+          <w:lang w:val="en-US"/>
+        </w:rPr>
+        <w:t>I can always dream …</w:t>
+      </w:r>
+    </w:p>
+    <w:p>
+      <w:pPr>
+        <w:rPr>
+          <w:lang w:val="en-US"/>
+        </w:rPr>
+      </w:pPr>
+      <w:r>
+        <w:rPr>
+          <w:lang w:val="en-US"/>
+        </w:rPr>
+        <w:t>Anyway</w:t>
+      </w:r>
+      <w:r>
+        <w:rPr>
+          <w:lang w:val="en-US"/>
+        </w:rPr>
+        <w:t xml:space="preserve">, there are </w:t>
+      </w:r>
+      <w:r>
+        <w:rPr>
+          <w:lang w:val="en-US"/>
+        </w:rPr>
+        <w:t xml:space="preserve">some possibilities if the class is generated runtime using the Castle </w:t>
+      </w:r>
+      <w:r>
+        <w:rPr>
+          <w:lang w:val="en-US"/>
+        </w:rPr>
+        <w:t>package.</w:t>
+      </w:r>
+    </w:p>
+    <w:p>
+      <w:pPr>
+        <w:rPr>
+          <w:lang w:val="en-US"/>
+        </w:rPr>
+      </w:pPr>
+      <w:r>
+        <w:rPr>
+          <w:lang w:val="en-US"/>
+        </w:rPr>
+        <w:t xml:space="preserve">So we </w:t>
       </w:r>
       <w:proofErr w:type="spellStart"/>
       <w:r>
         <w:rPr>
           <w:lang w:val="en-US"/>
         </w:rPr>
-        <w:t>IPerson</w:t>
+        <w:t>loose</w:t>
       </w:r>
       <w:proofErr w:type="spellEnd"/>
-    </w:p>
-    <w:p>
-      <w:pPr>
-        <w:rPr>
-          <w:lang w:val="en-US"/>
-        </w:rPr>
-      </w:pPr>
-      <w:r>
-        <w:rPr>
-          <w:lang w:val="en-US"/>
-        </w:rPr>
+      <w:r>
+        <w:rPr>
+          <w:lang w:val="en-US"/>
+        </w:rPr>
+        <w:t xml:space="preserve"> control over the actual code, everything will have to go through the composer.</w:t>
+      </w:r>
+    </w:p>
+    <w:p>
+      <w:pPr>
+        <w:rPr>
+          <w:lang w:val="en-US"/>
+        </w:rPr>
+      </w:pPr>
+      <w:r>
+        <w:rPr>
+          <w:lang w:val="en-US"/>
+        </w:rPr>
+        <w:t xml:space="preserve">The simple implementation can be obtained by using: </w:t>
+      </w:r>
+      <w:proofErr w:type="spellStart"/>
+      <w:r>
+        <w:rPr>
+          <w:lang w:val="en-US"/>
+        </w:rPr>
+        <w:t>dhrjfndu</w:t>
+      </w:r>
+      <w:proofErr w:type="spellEnd"/>
+    </w:p>
+    <w:p>
+      <w:pPr>
+        <w:rPr>
+          <w:lang w:val="en-US"/>
+        </w:rPr>
+      </w:pPr>
+      <w:r>
+        <w:rPr>
+          <w:lang w:val="en-US"/>
+        </w:rPr>
+        <w:t xml:space="preserve">Introducing a </w:t>
+      </w:r>
+      <w:proofErr w:type="spellStart"/>
+      <w:r>
+        <w:rPr>
+          <w:lang w:val="en-US"/>
+        </w:rPr>
+        <w:t>IInterceptor</w:t>
+      </w:r>
+      <w:proofErr w:type="spellEnd"/>
+      <w:r>
+        <w:rPr>
+          <w:lang w:val="en-US"/>
+        </w:rPr>
+        <w:t xml:space="preserve"> and helper classes for generating properties and methods</w:t>
+      </w:r>
+      <w:r>
+        <w:rPr>
+          <w:lang w:val="en-US"/>
+        </w:rPr>
+        <w:t>, I can get closer to my dream.</w:t>
+      </w:r>
+    </w:p>
+    <w:p>
+      <w:pPr>
+        <w:rPr>
+          <w:lang w:val="en-US"/>
+        </w:rPr>
+      </w:pPr>
+      <w:proofErr w:type="gramStart"/>
+      <w:r>
+        <w:rPr>
+          <w:lang w:val="en-US"/>
+        </w:rPr>
+        <w:t>So</w:t>
+      </w:r>
+      <w:proofErr w:type="gramEnd"/>
+      <w:r>
+        <w:rPr>
+          <w:lang w:val="en-US"/>
+        </w:rPr>
+        <w:t xml:space="preserve"> the code would look like this:</w:t>
+      </w:r>
+    </w:p>
+    <w:p>
+      <w:pPr>
+        <w:pStyle w:val="Code"/>
+      </w:pPr>
+      <w:r>
+        <w:t>IPerson PersonFactory()</w:t>
+      </w:r>
+    </w:p>
+    <w:p>
+      <w:pPr>
+        <w:pStyle w:val="Code"/>
+      </w:pPr>
+      <w:r>
         <w:t>{</w:t>
       </w:r>
     </w:p>
     <w:p>
       <w:pPr>
-        <w:rPr>
-          <w:lang w:val="en-US"/>
-        </w:rPr>
-      </w:pPr>
-      <w:r>
-        <w:rPr>
-          <w:lang w:val="en-US"/>
-        </w:rPr>
-        <w:t>Property</w:t>
-      </w:r>
-      <w:r>
-        <w:rPr>
-          <w:lang w:val="en-US"/>
-        </w:rPr>
-        <w:t>&lt;</w:t>
-      </w:r>
-      <w:r>
-        <w:rPr>
-          <w:lang w:val="en-US"/>
-        </w:rPr>
-        <w:t>string&gt;</w:t>
-      </w:r>
-      <w:r>
-        <w:rPr>
-          <w:lang w:val="en-US"/>
-        </w:rPr>
-        <w:t>(</w:t>
-      </w:r>
-      <w:r>
-        <w:rPr>
-          <w:lang w:val="en-US"/>
-        </w:rPr>
-        <w:t>”</w:t>
+        <w:pStyle w:val="Code"/>
+        <w:ind w:firstLine="567"/>
+      </w:pPr>
+      <w:r>
+        <w:t>r</w:t>
+      </w:r>
+      <w:r>
+        <w:t xml:space="preserve">eturn </w:t>
+      </w:r>
+      <w:r>
+        <w:t>factory.Generate</w:t>
+      </w:r>
+      <w:r>
+        <w:t>&lt;IPerson&gt;(</w:t>
+      </w:r>
+    </w:p>
+    <w:p>
+      <w:pPr>
+        <w:pStyle w:val="Code"/>
+        <w:ind w:left="567" w:firstLine="567"/>
+      </w:pPr>
+      <w:r>
+        <w:t>Property&lt;string&gt;(”FirstName”)</w:t>
+      </w:r>
+    </w:p>
+    <w:p>
+      <w:pPr>
+        <w:pStyle w:val="Code"/>
+        <w:ind w:left="1134" w:firstLine="567"/>
+      </w:pPr>
+      <w:r>
+        <w:t>.RangeCheck&lt;ArgumentOutOfRange&gt;(!IsNullOrEmpty)</w:t>
+      </w:r>
+    </w:p>
+    <w:p>
+      <w:pPr>
+        <w:pStyle w:val="Code"/>
+        <w:ind w:left="1134" w:firstLine="567"/>
+      </w:pPr>
+      <w:r>
+        <w:t>.</w:t>
+      </w:r>
+      <w:r>
+        <w:t>SkipIf</w:t>
+      </w:r>
+      <w:r>
+        <w:t>Equal</w:t>
+      </w:r>
+      <w:r>
+        <w:t>()</w:t>
+      </w:r>
+    </w:p>
+    <w:p>
+      <w:pPr>
+        <w:pStyle w:val="Code"/>
+        <w:ind w:left="1134" w:firstLine="567"/>
+      </w:pPr>
+      <w:r>
+        <w:t>.Setter</w:t>
+      </w:r>
+      <w:r>
+        <w:t>Getter</w:t>
+      </w:r>
+      <w:r>
+        <w:t>()</w:t>
+      </w:r>
+    </w:p>
+    <w:p>
+      <w:pPr>
+        <w:pStyle w:val="Code"/>
+        <w:ind w:left="1134" w:firstLine="567"/>
+      </w:pPr>
+      <w:r>
+        <w:t>.NotifyChan</w:t>
+      </w:r>
+      <w:r>
+        <w:t>g</w:t>
+      </w:r>
+      <w:r>
+        <w:t>ed()</w:t>
+      </w:r>
+    </w:p>
+    <w:p>
+      <w:pPr>
+        <w:pStyle w:val="Code"/>
+        <w:ind w:left="1134" w:firstLine="567"/>
+      </w:pPr>
+      <w:r>
+        <w:t>.XmlEntry(”FirstName”));</w:t>
+      </w:r>
+    </w:p>
+    <w:p>
+      <w:pPr>
+        <w:pStyle w:val="Code"/>
+      </w:pPr>
+      <w:r>
+        <w:t>}</w:t>
+      </w:r>
+    </w:p>
+    <w:p>
+      <w:pPr>
+        <w:rPr>
+          <w:lang w:val="en-US"/>
+        </w:rPr>
+      </w:pPr>
+      <w:proofErr w:type="gramStart"/>
+      <w:r>
+        <w:rPr>
+          <w:lang w:val="en-US"/>
+        </w:rPr>
+        <w:t>Or</w:t>
+      </w:r>
+      <w:proofErr w:type="gramEnd"/>
+      <w:r>
+        <w:rPr>
+          <w:lang w:val="en-US"/>
+        </w:rPr>
+        <w:t xml:space="preserve"> </w:t>
+      </w:r>
+      <w:r>
+        <w:rPr>
+          <w:lang w:val="en-US"/>
+        </w:rPr>
+        <w:t xml:space="preserve">defining </w:t>
       </w:r>
       <w:proofErr w:type="spellStart"/>
       <w:r>
         <w:rPr>
           <w:lang w:val="en-US"/>
         </w:rPr>
-        <w:t>FirstName</w:t>
+        <w:t>a</w:t>
+      </w:r>
+      <w:r>
+        <w:rPr>
+          <w:lang w:val="en-US"/>
+        </w:rPr>
+        <w:t>frequently</w:t>
       </w:r>
       <w:proofErr w:type="spellEnd"/>
       <w:r>
         <w:rPr>
           <w:lang w:val="en-US"/>
         </w:rPr>
-        <w:t>”</w:t>
-      </w:r>
-      <w:r>
-        <w:rPr>
-          <w:lang w:val="en-US"/>
-        </w:rPr>
-        <w:t>).</w:t>
-      </w:r>
-    </w:p>
-    <w:p>
-      <w:pPr>
-        <w:rPr>
-          <w:lang w:val="en-US"/>
-        </w:rPr>
-      </w:pPr>
+        <w:t xml:space="preserve"> used </w:t>
+      </w:r>
       <w:proofErr w:type="spellStart"/>
       <w:r>
         <w:rPr>
           <w:lang w:val="en-US"/>
         </w:rPr>
-        <w:t>RangeCheck</w:t>
+        <w:t>compotition</w:t>
       </w:r>
       <w:proofErr w:type="spellEnd"/>
       <w:r>
         <w:rPr>
           <w:lang w:val="en-US"/>
         </w:rPr>
-        <w:t>&lt;</w:t>
+        <w:t>:</w:t>
+      </w:r>
+    </w:p>
+    <w:p>
+      <w:pPr>
+        <w:rPr>
+          <w:lang w:val="en-US"/>
+        </w:rPr>
+      </w:pPr>
+      <w:r>
+        <w:rPr>
+          <w:lang w:val="en-US"/>
+        </w:rPr>
+        <w:t xml:space="preserve">Huh </w:t>
       </w:r>
       <w:proofErr w:type="spellStart"/>
       <w:r>
         <w:rPr>
           <w:lang w:val="en-US"/>
         </w:rPr>
-        <w:t>ArgumentOutOf</w:t>
-      </w:r>
-      <w:r>
-        <w:rPr>
-          <w:lang w:val="en-US"/>
-        </w:rPr>
-        <w:t>Range</w:t>
+        <w:t>huh</w:t>
       </w:r>
       <w:proofErr w:type="spellEnd"/>
       <w:r>
         <w:rPr>
           <w:lang w:val="en-US"/>
         </w:rPr>
-        <w:t>&gt;</w:t>
-      </w:r>
-      <w:r>
-        <w:rPr>
-          <w:lang w:val="en-US"/>
-        </w:rPr>
-        <w:t>(</w:t>
-      </w:r>
-      <w:r>
-        <w:rPr>
-          <w:lang w:val="en-US"/>
-        </w:rPr>
-        <w:t>!</w:t>
+        <w:t xml:space="preserve"> </w:t>
       </w:r>
       <w:proofErr w:type="spellStart"/>
       <w:r>
         <w:rPr>
           <w:lang w:val="en-US"/>
         </w:rPr>
-        <w:t>IsNullOrEmpty</w:t>
+        <w:t>huh</w:t>
       </w:r>
       <w:proofErr w:type="spellEnd"/>
-      <w:r>
-        <w:rPr>
-          <w:lang w:val="en-US"/>
-        </w:rPr>
-        <w:t>)</w:t>
-      </w:r>
-      <w:r>
-        <w:rPr>
-          <w:lang w:val="en-US"/>
-        </w:rPr>
-        <w:t>.</w:t>
-      </w:r>
-    </w:p>
-    <w:p>
-      <w:pPr>
-        <w:rPr>
-          <w:lang w:val="en-US"/>
-        </w:rPr>
-      </w:pPr>
-      <w:proofErr w:type="spellStart"/>
-      <w:r>
-        <w:rPr>
-          <w:lang w:val="en-US"/>
-        </w:rPr>
-        <w:t>SkipIfChanged</w:t>
-      </w:r>
-      <w:proofErr w:type="spellEnd"/>
-      <w:r>
-        <w:rPr>
-          <w:lang w:val="en-US"/>
-        </w:rPr>
-        <w:t>().</w:t>
-      </w:r>
-    </w:p>
-    <w:p>
-      <w:pPr>
-        <w:rPr>
-          <w:lang w:val="en-US"/>
-        </w:rPr>
-      </w:pPr>
-      <w:r>
-        <w:rPr>
-          <w:lang w:val="en-US"/>
-        </w:rPr>
-        <w:t>Setter().</w:t>
-      </w:r>
-    </w:p>
-    <w:p>
-      <w:pPr>
-        <w:rPr>
-          <w:lang w:val="en-US"/>
-        </w:rPr>
-      </w:pPr>
-      <w:proofErr w:type="spellStart"/>
-      <w:r>
-        <w:rPr>
-          <w:lang w:val="en-US"/>
-        </w:rPr>
-        <w:t>NotifyChanced</w:t>
-      </w:r>
-      <w:proofErr w:type="spellEnd"/>
-      <w:r>
-        <w:rPr>
-          <w:lang w:val="en-US"/>
-        </w:rPr>
-        <w:t>()</w:t>
-      </w:r>
-      <w:r>
-        <w:rPr>
-          <w:lang w:val="en-US"/>
-        </w:rPr>
-        <w:t>.</w:t>
-      </w:r>
-    </w:p>
-    <w:p>
-      <w:pPr>
-        <w:rPr>
-          <w:lang w:val="en-US"/>
-        </w:rPr>
-      </w:pPr>
-      <w:proofErr w:type="spellStart"/>
-      <w:r>
-        <w:rPr>
-          <w:lang w:val="en-US"/>
-        </w:rPr>
-        <w:t>XmlEntry</w:t>
-      </w:r>
-      <w:proofErr w:type="spellEnd"/>
-      <w:r>
-        <w:rPr>
-          <w:lang w:val="en-US"/>
-        </w:rPr>
-        <w:t>(”</w:t>
-      </w:r>
-      <w:proofErr w:type="spellStart"/>
-      <w:r>
-        <w:rPr>
-          <w:lang w:val="en-US"/>
-        </w:rPr>
-        <w:t>FirstName</w:t>
-      </w:r>
-      <w:proofErr w:type="spellEnd"/>
-      <w:r>
-        <w:rPr>
-          <w:lang w:val="en-US"/>
-        </w:rPr>
-        <w:t>”)</w:t>
-      </w:r>
-      <w:r>
-        <w:rPr>
-          <w:lang w:val="en-US"/>
-        </w:rPr>
-        <w:t>;</w:t>
-      </w:r>
-    </w:p>
-    <w:p>
-      <w:pPr>
-        <w:rPr>
-          <w:lang w:val="en-US"/>
-        </w:rPr>
-      </w:pPr>
-      <w:r>
-        <w:rPr>
-          <w:lang w:val="en-US"/>
-        </w:rPr>
-        <w:lastRenderedPageBreak/>
-        <w:t>}</w:t>
-      </w:r>
-    </w:p>
-    <w:p>
-      <w:pPr>
-        <w:rPr>
-          <w:lang w:val="en-US"/>
-        </w:rPr>
-      </w:pPr>
-      <w:r>
-        <w:rPr>
-          <w:lang w:val="en-US"/>
-        </w:rPr>
-        <w:t xml:space="preserve">Also, I’d like </w:t>
-      </w:r>
-      <w:r>
-        <w:rPr>
-          <w:lang w:val="en-US"/>
-        </w:rPr>
-        <w:t xml:space="preserve">all new properties, that are added to </w:t>
-      </w:r>
-      <w:r>
-        <w:rPr>
-          <w:lang w:val="en-US"/>
-        </w:rPr>
-        <w:t>the interface to be auto-implemented</w:t>
-      </w:r>
-      <w:r>
-        <w:rPr>
-          <w:lang w:val="en-US"/>
-        </w:rPr>
-        <w:t xml:space="preserve"> as I specify, and without any changes to my code file.</w:t>
-      </w:r>
-    </w:p>
-    <w:p>
-      <w:pPr>
-        <w:rPr>
-          <w:lang w:val="en-US"/>
-        </w:rPr>
-      </w:pPr>
-      <w:r>
-        <w:rPr>
-          <w:lang w:val="en-US"/>
-        </w:rPr>
-        <w:t>I can always dream …</w:t>
-      </w:r>
-    </w:p>
-    <w:p>
-      <w:pPr>
-        <w:rPr>
-          <w:lang w:val="en-US"/>
-        </w:rPr>
-      </w:pPr>
-      <w:r>
-        <w:rPr>
-          <w:lang w:val="en-US"/>
-        </w:rPr>
-        <w:t>Anyway</w:t>
-      </w:r>
-      <w:r>
-        <w:rPr>
-          <w:lang w:val="en-US"/>
-        </w:rPr>
-        <w:t xml:space="preserve">, there are </w:t>
-      </w:r>
-      <w:r>
-        <w:rPr>
-          <w:lang w:val="en-US"/>
-        </w:rPr>
-        <w:t xml:space="preserve">some possibilities if the class is generated runtime using the Castle </w:t>
-      </w:r>
-      <w:r>
-        <w:rPr>
-          <w:lang w:val="en-US"/>
-        </w:rPr>
-        <w:t>package.</w:t>
-      </w:r>
-    </w:p>
-    <w:p>
-      <w:pPr>
-        <w:rPr>
-          <w:lang w:val="en-US"/>
-        </w:rPr>
-      </w:pPr>
-      <w:r>
-        <w:rPr>
-          <w:lang w:val="en-US"/>
-        </w:rPr>
-        <w:t xml:space="preserve">So we </w:t>
-      </w:r>
-      <w:proofErr w:type="spellStart"/>
-      <w:r>
-        <w:rPr>
-          <w:lang w:val="en-US"/>
-        </w:rPr>
-        <w:t>loose</w:t>
-      </w:r>
-      <w:proofErr w:type="spellEnd"/>
-      <w:r>
-        <w:rPr>
-          <w:lang w:val="en-US"/>
-        </w:rPr>
-        <w:t xml:space="preserve"> control over the actual code, everything will have to go through the composer.</w:t>
-      </w:r>
-    </w:p>
-    <w:p>
-      <w:pPr>
-        <w:rPr>
-          <w:lang w:val="en-US"/>
-        </w:rPr>
-      </w:pPr>
-      <w:r>
-        <w:rPr>
-          <w:lang w:val="en-US"/>
-        </w:rPr>
-        <w:t xml:space="preserve">The simple implementation can be obtained by using: </w:t>
-      </w:r>
-      <w:proofErr w:type="spellStart"/>
-      <w:r>
-        <w:rPr>
-          <w:lang w:val="en-US"/>
-        </w:rPr>
-        <w:t>dhrjfndu</w:t>
-      </w:r>
-      <w:proofErr w:type="spellEnd"/>
-    </w:p>
-    <w:p>
-      <w:pPr>
-        <w:rPr>
-          <w:lang w:val="en-US"/>
-        </w:rPr>
-      </w:pPr>
-      <w:r>
-        <w:rPr>
-          <w:lang w:val="en-US"/>
-        </w:rPr>
-        <w:t xml:space="preserve">Introducing a </w:t>
-      </w:r>
-      <w:proofErr w:type="spellStart"/>
-      <w:r>
-        <w:rPr>
-          <w:lang w:val="en-US"/>
-        </w:rPr>
-        <w:t>IInterceptor</w:t>
-      </w:r>
-      <w:proofErr w:type="spellEnd"/>
-      <w:r>
-        <w:rPr>
-          <w:lang w:val="en-US"/>
-        </w:rPr>
-        <w:t xml:space="preserve"> and helper classes for generating properties and methods</w:t>
-      </w:r>
-      <w:r>
-        <w:rPr>
-          <w:lang w:val="en-US"/>
-        </w:rPr>
-        <w:t>, I can get closer to my dream.</w:t>
-      </w:r>
-    </w:p>
-    <w:p>
-      <w:pPr>
-        <w:rPr>
-          <w:lang w:val="en-US"/>
-        </w:rPr>
-      </w:pPr>
-      <w:proofErr w:type="gramStart"/>
-      <w:r>
-        <w:rPr>
-          <w:lang w:val="en-US"/>
-        </w:rPr>
-        <w:t>So</w:t>
-      </w:r>
-      <w:proofErr w:type="gramEnd"/>
-      <w:r>
-        <w:rPr>
-          <w:lang w:val="en-US"/>
-        </w:rPr>
-        <w:t xml:space="preserve"> the code would look like this:</w:t>
-      </w:r>
-    </w:p>
-    <w:p>
-      <w:pPr>
-        <w:rPr>
-          <w:lang w:val="en-US"/>
-        </w:rPr>
-      </w:pPr>
-      <w:r>
-        <w:rPr>
-          <w:lang w:val="en-US"/>
-        </w:rPr>
-        <w:t xml:space="preserve">IPerson </w:t>
-      </w:r>
-      <w:proofErr w:type="spellStart"/>
-      <w:proofErr w:type="gramStart"/>
-      <w:r>
-        <w:rPr>
-          <w:lang w:val="en-US"/>
-        </w:rPr>
-        <w:t>PersonFactory</w:t>
-      </w:r>
-      <w:proofErr w:type="spellEnd"/>
-      <w:r>
-        <w:rPr>
-          <w:lang w:val="en-US"/>
-        </w:rPr>
-        <w:t>()</w:t>
-      </w:r>
-      <w:proofErr w:type="gramEnd"/>
-    </w:p>
-    <w:p>
-      <w:pPr>
-        <w:rPr>
-          <w:lang w:val="en-US"/>
-        </w:rPr>
-      </w:pPr>
-      <w:r>
-        <w:rPr>
-          <w:lang w:val="en-US"/>
-        </w:rPr>
-        <w:t>{</w:t>
-      </w:r>
-    </w:p>
-    <w:p>
-      <w:pPr>
-        <w:rPr>
-          <w:lang w:val="en-US"/>
-        </w:rPr>
-      </w:pPr>
-      <w:r>
-        <w:rPr>
-          <w:lang w:val="en-US"/>
-        </w:rPr>
-        <w:t xml:space="preserve">Return </w:t>
-      </w:r>
-      <w:proofErr w:type="spellStart"/>
-      <w:r>
-        <w:rPr>
-          <w:lang w:val="en-US"/>
-        </w:rPr>
-        <w:t>factory.Generate</w:t>
-      </w:r>
-      <w:proofErr w:type="spellEnd"/>
-      <w:r>
-        <w:rPr>
-          <w:lang w:val="en-US"/>
-        </w:rPr>
-        <w:t>&lt;</w:t>
-      </w:r>
-      <w:proofErr w:type="spellStart"/>
-      <w:r>
-        <w:rPr>
-          <w:lang w:val="en-US"/>
-        </w:rPr>
-        <w:t>IPerson</w:t>
-      </w:r>
-      <w:proofErr w:type="spellEnd"/>
-      <w:proofErr w:type="gramStart"/>
-      <w:r>
-        <w:rPr>
-          <w:lang w:val="en-US"/>
-        </w:rPr>
-        <w:t>&gt;(</w:t>
-      </w:r>
-      <w:proofErr w:type="gramEnd"/>
-    </w:p>
-    <w:p>
-      <w:pPr>
-        <w:rPr>
-          <w:lang w:val="en-US"/>
-        </w:rPr>
-      </w:pPr>
-      <w:r>
-        <w:rPr>
-          <w:lang w:val="en-US"/>
-        </w:rPr>
-        <w:t>Property&lt;string</w:t>
-      </w:r>
-      <w:proofErr w:type="gramStart"/>
-      <w:r>
-        <w:rPr>
-          <w:lang w:val="en-US"/>
-        </w:rPr>
-        <w:t>&gt;(</w:t>
-      </w:r>
-      <w:proofErr w:type="gramEnd"/>
-      <w:r>
-        <w:rPr>
-          <w:lang w:val="en-US"/>
-        </w:rPr>
-        <w:t>”</w:t>
-      </w:r>
-      <w:proofErr w:type="spellStart"/>
-      <w:r>
-        <w:rPr>
-          <w:lang w:val="en-US"/>
-        </w:rPr>
-        <w:t>FirstName</w:t>
-      </w:r>
-      <w:proofErr w:type="spellEnd"/>
-      <w:r>
-        <w:rPr>
-          <w:lang w:val="en-US"/>
-        </w:rPr>
-        <w:t>”).</w:t>
-      </w:r>
-    </w:p>
-    <w:p>
-      <w:pPr>
-        <w:rPr>
-          <w:lang w:val="en-US"/>
-        </w:rPr>
-      </w:pPr>
-      <w:r>
-        <w:rPr>
-          <w:lang w:val="en-US"/>
-        </w:rPr>
-        <w:t>RangeCheck&lt;ArgumentOutOfRange</w:t>
-      </w:r>
-      <w:proofErr w:type="gramStart"/>
-      <w:r>
-        <w:rPr>
-          <w:lang w:val="en-US"/>
-        </w:rPr>
-        <w:t>&gt;(</w:t>
-      </w:r>
-      <w:proofErr w:type="gramEnd"/>
-      <w:r>
-        <w:rPr>
-          <w:lang w:val="en-US"/>
-        </w:rPr>
-        <w:t>!IsNullOrEmpty).</w:t>
-      </w:r>
-    </w:p>
-    <w:p>
-      <w:proofErr w:type="gramStart"/>
-      <w:r>
-        <w:t>SkipIfChanged(</w:t>
-      </w:r>
-      <w:proofErr w:type="gramEnd"/>
-      <w:r>
-        <w:t>).</w:t>
-      </w:r>
-    </w:p>
-    <w:p>
-      <w:pPr>
-        <w:rPr>
-          <w:lang w:val="en-US"/>
-        </w:rPr>
-      </w:pPr>
-      <w:bookmarkStart w:id="0" w:name="_GoBack"/>
-      <w:proofErr w:type="spellStart"/>
-      <w:proofErr w:type="gramStart"/>
-      <w:r>
-        <w:t>Setter</w:t>
-      </w:r>
-      <w:r>
-        <w:t>Getter</w:t>
-      </w:r>
-      <w:bookmarkEnd w:id="0"/>
-      <w:proofErr w:type="spellEnd"/>
-      <w:r>
-        <w:t>(</w:t>
-      </w:r>
-      <w:proofErr w:type="gramEnd"/>
-      <w:r>
-        <w:t>).</w:t>
-      </w:r>
-    </w:p>
-    <w:p>
-      <w:pPr>
-        <w:rPr>
-          <w:lang w:val="en-US"/>
-        </w:rPr>
-      </w:pPr>
-      <w:r>
-        <w:rPr>
-          <w:lang w:val="en-US"/>
-        </w:rPr>
-        <w:t>NotifyChanced().</w:t>
-      </w:r>
-    </w:p>
-    <w:p>
-      <w:pPr>
-        <w:rPr>
-          <w:lang w:val="en-US"/>
-        </w:rPr>
-      </w:pPr>
-      <w:proofErr w:type="spellStart"/>
-      <w:r>
-        <w:rPr>
-          <w:lang w:val="en-US"/>
-        </w:rPr>
-        <w:t>XmlEntry</w:t>
-      </w:r>
-      <w:proofErr w:type="spellEnd"/>
-      <w:r>
-        <w:rPr>
-          <w:lang w:val="en-US"/>
-        </w:rPr>
-        <w:t>(”</w:t>
-      </w:r>
-      <w:proofErr w:type="spellStart"/>
-      <w:r>
-        <w:rPr>
-          <w:lang w:val="en-US"/>
-        </w:rPr>
-        <w:t>FirstName</w:t>
-      </w:r>
-      <w:proofErr w:type="spellEnd"/>
-      <w:r>
-        <w:rPr>
-          <w:lang w:val="en-US"/>
-        </w:rPr>
-        <w:t>”));</w:t>
-      </w:r>
-    </w:p>
-    <w:p>
-      <w:pPr>
-        <w:rPr>
-          <w:lang w:val="en-US"/>
-        </w:rPr>
-      </w:pPr>
-      <w:r>
-        <w:rPr>
-          <w:lang w:val="en-US"/>
-        </w:rPr>
-        <w:t>}</w:t>
-      </w:r>
-    </w:p>
-    <w:p>
-      <w:pPr>
-        <w:rPr>
-          <w:lang w:val="en-US"/>
-        </w:rPr>
-      </w:pPr>
-      <w:r>
-        <w:rPr>
-          <w:lang w:val="en-US"/>
-        </w:rPr>
-        <w:t xml:space="preserve">Or </w:t>
-      </w:r>
-      <w:r>
-        <w:rPr>
-          <w:lang w:val="en-US"/>
-        </w:rPr>
-        <w:t xml:space="preserve">defining </w:t>
-      </w:r>
-      <w:proofErr w:type="spellStart"/>
-      <w:r>
-        <w:rPr>
-          <w:lang w:val="en-US"/>
-        </w:rPr>
-        <w:t>a</w:t>
-      </w:r>
-      <w:r>
-        <w:rPr>
-          <w:lang w:val="en-US"/>
-        </w:rPr>
-        <w:t>frequently</w:t>
-      </w:r>
-      <w:proofErr w:type="spellEnd"/>
-      <w:r>
-        <w:rPr>
-          <w:lang w:val="en-US"/>
-        </w:rPr>
-        <w:t xml:space="preserve"> used </w:t>
-      </w:r>
-      <w:proofErr w:type="spellStart"/>
-      <w:r>
-        <w:rPr>
-          <w:lang w:val="en-US"/>
-        </w:rPr>
-        <w:t>compotition</w:t>
-      </w:r>
-      <w:proofErr w:type="spellEnd"/>
-      <w:r>
-        <w:rPr>
-          <w:lang w:val="en-US"/>
-        </w:rPr>
-        <w:t>:</w:t>
-      </w:r>
-    </w:p>
-    <w:p>
-      <w:r>
-        <w:t xml:space="preserve">Huh </w:t>
-      </w:r>
-      <w:proofErr w:type="spellStart"/>
-      <w:r>
-        <w:t>huh</w:t>
-      </w:r>
-      <w:proofErr w:type="spellEnd"/>
-      <w:r>
-        <w:t xml:space="preserve"> </w:t>
-      </w:r>
-      <w:proofErr w:type="spellStart"/>
-      <w:r>
-        <w:t>huh</w:t>
-      </w:r>
-      <w:proofErr w:type="spellEnd"/>
-    </w:p>
-    <w:p/>
-    <w:p/>
+    </w:p>
+    <w:p>
+      <w:pPr>
+        <w:rPr>
+          <w:lang w:val="en-US"/>
+        </w:rPr>
+      </w:pPr>
+    </w:p>
+    <w:p>
+      <w:pPr>
+        <w:rPr>
+          <w:lang w:val="en-US"/>
+        </w:rPr>
+      </w:pPr>
+    </w:p>
     <w:sectPr>
       <w:pgSz w:w="11906" w:h="16838"/>
       <w:pgMar w:top="1701" w:right="1134" w:bottom="1701" w:left="1134" w:header="708" w:footer="708" w:gutter="0"/>
@@ -1992,6 +1801,33 @@
       <w:contextualSpacing/>
     </w:pPr>
   </w:style>
+  <w:style w:type="paragraph" w:customStyle="1" w:styleId="Code">
+    <w:name w:val="Code"/>
+    <w:basedOn w:val="Normal"/>
+    <w:link w:val="CodeChar"/>
+    <w:qFormat/>
+    <w:rsid w:val="003465FD"/>
+    <w:pPr>
+      <w:keepNext/>
+      <w:keepLines/>
+    </w:pPr>
+    <w:rPr>
+      <w:rFonts w:ascii="Consolas" w:hAnsi="Consolas"/>
+      <w:noProof/>
+      <w:lang w:val="en-US"/>
+    </w:rPr>
+  </w:style>
+  <w:style w:type="character" w:customStyle="1" w:styleId="CodeChar">
+    <w:name w:val="Code Char"/>
+    <w:basedOn w:val="DefaultParagraphFont"/>
+    <w:link w:val="Code"/>
+    <w:rsid w:val="003465FD"/>
+    <w:rPr>
+      <w:rFonts w:ascii="Consolas" w:hAnsi="Consolas"/>
+      <w:noProof/>
+      <w:lang w:val="en-US"/>
+    </w:rPr>
+  </w:style>
 </w:styles>
 </file>
 

</xml_diff>

<commit_message>
Updated documentation and code to reflect that
</commit_message>
<xml_diff>
--- a/Beethoven Introduction.docx
+++ b/Beethoven Introduction.docx
@@ -106,15 +106,7 @@
         <w:rPr>
           <w:lang w:val="en-US"/>
         </w:rPr>
-        <w:t xml:space="preserve">are likely also </w:t>
-      </w:r>
-      <w:bookmarkStart w:id="0" w:name="_GoBack"/>
-      <w:bookmarkEnd w:id="0"/>
-      <w:r>
-        <w:rPr>
-          <w:lang w:val="en-US"/>
-        </w:rPr>
-        <w:t>only coupled</w:t>
+        <w:t>are likely also only coupled</w:t>
       </w:r>
       <w:proofErr w:type="gramEnd"/>
       <w:r>
@@ -766,109 +758,722 @@
         <w:ind w:firstLine="567"/>
       </w:pPr>
       <w:r>
+        <w:t>string FirstName</w:t>
+      </w:r>
+    </w:p>
+    <w:p>
+      <w:pPr>
+        <w:pStyle w:val="Code"/>
+        <w:ind w:firstLine="567"/>
+      </w:pPr>
+      <w:r>
+        <w:tab/>
+        <w:t>get</w:t>
+      </w:r>
+    </w:p>
+    <w:p>
+      <w:pPr>
+        <w:pStyle w:val="Code"/>
+        <w:ind w:left="567" w:firstLine="567"/>
+      </w:pPr>
+      <w:r>
+        <w:t>.Getter()</w:t>
+      </w:r>
+    </w:p>
+    <w:p>
+      <w:pPr>
+        <w:pStyle w:val="Code"/>
+        <w:ind w:left="567" w:firstLine="567"/>
+      </w:pPr>
+      <w:r>
+        <w:t>.XmlEntry(”FirstName”);</w:t>
+      </w:r>
+    </w:p>
+    <w:p>
+      <w:pPr>
+        <w:pStyle w:val="Code"/>
+        <w:ind w:firstLine="567"/>
+      </w:pPr>
+      <w:r>
+        <w:tab/>
+        <w:t>set</w:t>
+      </w:r>
+    </w:p>
+    <w:p>
+      <w:pPr>
+        <w:pStyle w:val="Code"/>
+        <w:ind w:left="567" w:firstLine="567"/>
+      </w:pPr>
+      <w:r>
+        <w:t>.</w:t>
+      </w:r>
+      <w:r>
+        <w:t>Validity</w:t>
+      </w:r>
+      <w:r>
+        <w:t>Check</w:t>
+      </w:r>
+      <w:r>
+        <w:t>(</w:t>
+      </w:r>
+      <w:r>
+        <w:t xml:space="preserve">name =&gt; </w:t>
+      </w:r>
+      <w:r>
+        <w:t>!IsNullOrEmpty</w:t>
+      </w:r>
+      <w:r>
+        <w:t>(name)</w:t>
+      </w:r>
+      <w:r>
+        <w:t>)</w:t>
+      </w:r>
+    </w:p>
+    <w:p>
+      <w:pPr>
+        <w:pStyle w:val="Code"/>
+        <w:ind w:left="567" w:firstLine="567"/>
+      </w:pPr>
+      <w:r>
+        <w:t>.</w:t>
+      </w:r>
+      <w:r>
+        <w:t>SkipIf</w:t>
+      </w:r>
+      <w:r>
+        <w:t>Equal</w:t>
+      </w:r>
+      <w:r>
+        <w:t>()</w:t>
+      </w:r>
+    </w:p>
+    <w:p>
+      <w:pPr>
+        <w:pStyle w:val="Code"/>
+        <w:ind w:left="567" w:firstLine="567"/>
+      </w:pPr>
+      <w:r>
+        <w:t>.</w:t>
+      </w:r>
+      <w:r>
+        <w:t>Setter()</w:t>
+      </w:r>
+    </w:p>
+    <w:p>
+      <w:pPr>
+        <w:pStyle w:val="Code"/>
+        <w:ind w:left="567" w:firstLine="567"/>
+      </w:pPr>
+      <w:r>
+        <w:t>.NotifyChan</w:t>
+      </w:r>
+      <w:r>
+        <w:t>g</w:t>
+      </w:r>
+      <w:r>
+        <w:t>ed()</w:t>
+      </w:r>
+    </w:p>
+    <w:p>
+      <w:pPr>
+        <w:pStyle w:val="Code"/>
+        <w:ind w:left="567" w:firstLine="567"/>
+      </w:pPr>
+      <w:r>
+        <w:t>.</w:t>
+      </w:r>
+      <w:r>
+        <w:t>XmlEntry(”</w:t>
+      </w:r>
+      <w:r>
+        <w:t>FirstName”)</w:t>
+      </w:r>
+      <w:r>
+        <w:t>;</w:t>
+      </w:r>
+    </w:p>
+    <w:p>
+      <w:pPr>
+        <w:pStyle w:val="Code"/>
+      </w:pPr>
+      <w:r>
+        <w:t>}</w:t>
+      </w:r>
+    </w:p>
+    <w:p>
+      <w:pPr>
+        <w:rPr>
+          <w:lang w:val="en-US"/>
+        </w:rPr>
+      </w:pPr>
+      <w:r>
+        <w:rPr>
+          <w:lang w:val="en-US"/>
+        </w:rPr>
+        <w:t>In addition</w:t>
+      </w:r>
+      <w:r>
+        <w:rPr>
+          <w:lang w:val="en-US"/>
+        </w:rPr>
+        <w:t xml:space="preserve">, </w:t>
+      </w:r>
+      <w:r>
+        <w:rPr>
+          <w:lang w:val="en-US"/>
+        </w:rPr>
+        <w:t>I would</w:t>
+      </w:r>
+      <w:r>
+        <w:rPr>
+          <w:lang w:val="en-US"/>
+        </w:rPr>
+        <w:t xml:space="preserve"> like </w:t>
+      </w:r>
+      <w:r>
+        <w:rPr>
+          <w:lang w:val="en-US"/>
+        </w:rPr>
+        <w:t xml:space="preserve">all new </w:t>
+      </w:r>
+      <w:r>
+        <w:rPr>
+          <w:lang w:val="en-US"/>
+        </w:rPr>
+        <w:t>properties that</w:t>
+      </w:r>
+      <w:r>
+        <w:rPr>
+          <w:lang w:val="en-US"/>
+        </w:rPr>
+        <w:t xml:space="preserve"> </w:t>
+      </w:r>
+      <w:proofErr w:type="gramStart"/>
+      <w:r>
+        <w:rPr>
+          <w:lang w:val="en-US"/>
+        </w:rPr>
+        <w:t>are added</w:t>
+      </w:r>
+      <w:proofErr w:type="gramEnd"/>
+      <w:r>
+        <w:rPr>
+          <w:lang w:val="en-US"/>
+        </w:rPr>
+        <w:t xml:space="preserve"> to </w:t>
+      </w:r>
+      <w:r>
+        <w:rPr>
+          <w:lang w:val="en-US"/>
+        </w:rPr>
+        <w:t>the interface to be auto-implemented</w:t>
+      </w:r>
+      <w:r>
+        <w:rPr>
+          <w:lang w:val="en-US"/>
+        </w:rPr>
+        <w:t xml:space="preserve"> as I specify, and without any changes to my code file.</w:t>
+      </w:r>
+    </w:p>
+    <w:p>
+      <w:pPr>
+        <w:rPr>
+          <w:lang w:val="en-US"/>
+        </w:rPr>
+      </w:pPr>
+      <w:r>
+        <w:rPr>
+          <w:lang w:val="en-US"/>
+        </w:rPr>
+        <w:t>I can always dream …</w:t>
+      </w:r>
+    </w:p>
+    <w:p>
+      <w:pPr>
+        <w:rPr>
+          <w:lang w:val="en-US"/>
+        </w:rPr>
+      </w:pPr>
+    </w:p>
+    <w:p>
+      <w:pPr>
+        <w:rPr>
+          <w:lang w:val="en-US"/>
+        </w:rPr>
+      </w:pPr>
+      <w:r>
+        <w:rPr>
+          <w:lang w:val="en-US"/>
+        </w:rPr>
+        <w:t>Anyway</w:t>
+      </w:r>
+      <w:r>
+        <w:rPr>
+          <w:lang w:val="en-US"/>
+        </w:rPr>
+        <w:t xml:space="preserve">, there are </w:t>
+      </w:r>
+      <w:r>
+        <w:rPr>
+          <w:lang w:val="en-US"/>
+        </w:rPr>
+        <w:t xml:space="preserve">some possibilities if the class is generated runtime using the Castle </w:t>
+      </w:r>
+      <w:r>
+        <w:rPr>
+          <w:lang w:val="en-US"/>
+        </w:rPr>
+        <w:t>package.</w:t>
+      </w:r>
+    </w:p>
+    <w:p>
+      <w:pPr>
+        <w:rPr>
+          <w:lang w:val="en-US"/>
+        </w:rPr>
+      </w:pPr>
+      <w:r>
+        <w:rPr>
+          <w:lang w:val="en-US"/>
+        </w:rPr>
+        <w:t xml:space="preserve">So we </w:t>
+      </w:r>
+      <w:r>
+        <w:rPr>
+          <w:lang w:val="en-US"/>
+        </w:rPr>
+        <w:t>lose</w:t>
+      </w:r>
+      <w:r>
+        <w:rPr>
+          <w:lang w:val="en-US"/>
+        </w:rPr>
+        <w:t xml:space="preserve"> control over the actual code, everything will have to go through the composer.</w:t>
+      </w:r>
+    </w:p>
+    <w:p>
+      <w:pPr>
+        <w:rPr>
+          <w:lang w:val="en-US"/>
+        </w:rPr>
+      </w:pPr>
+      <w:r>
+        <w:rPr>
+          <w:lang w:val="en-US"/>
+        </w:rPr>
+        <w:t xml:space="preserve">Introducing </w:t>
+      </w:r>
+      <w:r>
+        <w:rPr>
+          <w:lang w:val="en-US"/>
+        </w:rPr>
+        <w:t>an</w:t>
+      </w:r>
+      <w:r>
+        <w:rPr>
+          <w:lang w:val="en-US"/>
+        </w:rPr>
+        <w:t xml:space="preserve"> </w:t>
+      </w:r>
+      <w:proofErr w:type="spellStart"/>
+      <w:r>
+        <w:rPr>
+          <w:lang w:val="en-US"/>
+        </w:rPr>
+        <w:t>IInterceptor</w:t>
+      </w:r>
+      <w:proofErr w:type="spellEnd"/>
+      <w:r>
+        <w:rPr>
+          <w:lang w:val="en-US"/>
+        </w:rPr>
+        <w:t xml:space="preserve"> and helper classes for generating properties and methods</w:t>
+      </w:r>
+      <w:r>
+        <w:rPr>
+          <w:lang w:val="en-US"/>
+        </w:rPr>
+        <w:t>, I can get closer to my dream.</w:t>
+      </w:r>
+    </w:p>
+    <w:p>
+      <w:pPr>
+        <w:keepNext/>
+        <w:rPr>
+          <w:lang w:val="en-US"/>
+        </w:rPr>
+      </w:pPr>
+      <w:proofErr w:type="gramStart"/>
+      <w:r>
+        <w:rPr>
+          <w:lang w:val="en-US"/>
+        </w:rPr>
+        <w:lastRenderedPageBreak/>
+        <w:t>So</w:t>
+      </w:r>
+      <w:proofErr w:type="gramEnd"/>
+      <w:r>
+        <w:rPr>
+          <w:lang w:val="en-US"/>
+        </w:rPr>
+        <w:t xml:space="preserve"> the </w:t>
+      </w:r>
+      <w:bookmarkStart w:id="0" w:name="_GoBack"/>
+      <w:bookmarkEnd w:id="0"/>
+      <w:r>
+        <w:rPr>
+          <w:lang w:val="en-US"/>
+        </w:rPr>
+        <w:t>code would look like this:</w:t>
+      </w:r>
+    </w:p>
+    <w:p>
+      <w:pPr>
+        <w:pStyle w:val="Code"/>
+      </w:pPr>
+      <w:r>
+        <w:t>IPerson PersonFactory()</w:t>
+      </w:r>
+    </w:p>
+    <w:p>
+      <w:pPr>
+        <w:pStyle w:val="Code"/>
+      </w:pPr>
+      <w:r>
+        <w:t>{</w:t>
+      </w:r>
+    </w:p>
+    <w:p>
+      <w:pPr>
+        <w:pStyle w:val="Code"/>
+        <w:ind w:firstLine="567"/>
+      </w:pPr>
+      <w:r>
+        <w:t>r</w:t>
+      </w:r>
+      <w:r>
+        <w:t xml:space="preserve">eturn </w:t>
+      </w:r>
+      <w:r>
+        <w:t>factory.Generate</w:t>
+      </w:r>
+      <w:r>
+        <w:t>&lt;IPerson&gt;(</w:t>
+      </w:r>
+    </w:p>
+    <w:p>
+      <w:pPr>
+        <w:pStyle w:val="Code"/>
+        <w:ind w:left="567" w:firstLine="567"/>
+      </w:pPr>
+      <w:r>
+        <w:t>Property&lt;string&gt;(”FirstName”)</w:t>
+      </w:r>
+    </w:p>
+    <w:p>
+      <w:pPr>
+        <w:pStyle w:val="Code"/>
+        <w:ind w:left="1134" w:firstLine="567"/>
+      </w:pPr>
+      <w:r>
+        <w:t>.</w:t>
+      </w:r>
+      <w:r>
+        <w:rPr>
+          <w:rFonts w:cs="Consolas"/>
+          <w:color w:val="000000"/>
+          <w:sz w:val="19"/>
+          <w:szCs w:val="19"/>
+        </w:rPr>
+        <w:t xml:space="preserve"> </w:t>
+      </w:r>
+      <w:r>
+        <w:rPr>
+          <w:rFonts w:cs="Consolas"/>
+          <w:color w:val="000000"/>
+          <w:sz w:val="19"/>
+          <w:szCs w:val="19"/>
+        </w:rPr>
+        <w:t>ValidityCheck</w:t>
+      </w:r>
+      <w:r>
+        <w:t>(</w:t>
+      </w:r>
+      <w:r>
+        <w:t xml:space="preserve">name =&gt; </w:t>
+      </w:r>
+      <w:r>
+        <w:t>!IsNullOrEmpty</w:t>
+      </w:r>
+      <w:r>
+        <w:t>(name)</w:t>
+      </w:r>
+      <w:r>
+        <w:t>)</w:t>
+      </w:r>
+    </w:p>
+    <w:p>
+      <w:pPr>
+        <w:pStyle w:val="Code"/>
+        <w:ind w:left="1134" w:firstLine="567"/>
+      </w:pPr>
+      <w:r>
+        <w:t>.</w:t>
+      </w:r>
+      <w:r>
+        <w:t>SkipIfEqual</w:t>
+      </w:r>
+      <w:r>
+        <w:t>()</w:t>
+      </w:r>
+    </w:p>
+    <w:p>
+      <w:pPr>
+        <w:pStyle w:val="Code"/>
+        <w:ind w:left="1134" w:firstLine="567"/>
+      </w:pPr>
+      <w:r>
+        <w:t>.Setter</w:t>
+      </w:r>
+      <w:r>
+        <w:t>Getter</w:t>
+      </w:r>
+      <w:r>
+        <w:t>()</w:t>
+      </w:r>
+    </w:p>
+    <w:p>
+      <w:pPr>
+        <w:pStyle w:val="Code"/>
+        <w:ind w:left="1134" w:firstLine="567"/>
+      </w:pPr>
+      <w:r>
+        <w:t>.NotifyChan</w:t>
+      </w:r>
+      <w:r>
+        <w:t>g</w:t>
+      </w:r>
+      <w:r>
+        <w:t>ed()</w:t>
+      </w:r>
+    </w:p>
+    <w:p>
+      <w:pPr>
+        <w:pStyle w:val="Code"/>
+        <w:ind w:left="1134" w:firstLine="567"/>
+      </w:pPr>
+      <w:r>
+        <w:t>.XmlEntry(”FirstName”));</w:t>
+      </w:r>
+    </w:p>
+    <w:p>
+      <w:pPr>
+        <w:pStyle w:val="Code"/>
+      </w:pPr>
+      <w:r>
+        <w:t>}</w:t>
+      </w:r>
+    </w:p>
+    <w:p>
+      <w:pPr>
+        <w:rPr>
+          <w:lang w:val="en-US"/>
+        </w:rPr>
+      </w:pPr>
+      <w:proofErr w:type="gramStart"/>
+      <w:r>
+        <w:rPr>
+          <w:lang w:val="en-US"/>
+        </w:rPr>
+        <w:t>Or</w:t>
+      </w:r>
+      <w:proofErr w:type="gramEnd"/>
+      <w:r>
+        <w:rPr>
+          <w:lang w:val="en-US"/>
+        </w:rPr>
+        <w:t xml:space="preserve"> </w:t>
+      </w:r>
+      <w:r>
+        <w:rPr>
+          <w:lang w:val="en-US"/>
+        </w:rPr>
+        <w:t>defining a</w:t>
+      </w:r>
+      <w:r>
+        <w:rPr>
+          <w:lang w:val="en-US"/>
+        </w:rPr>
+        <w:t xml:space="preserve"> </w:t>
+      </w:r>
+      <w:r>
+        <w:rPr>
+          <w:lang w:val="en-US"/>
+        </w:rPr>
+        <w:t xml:space="preserve">frequently used </w:t>
+      </w:r>
+      <w:r>
+        <w:rPr>
+          <w:lang w:val="en-US"/>
+        </w:rPr>
+        <w:t>composition</w:t>
+      </w:r>
+      <w:r>
+        <w:rPr>
+          <w:lang w:val="en-US"/>
+        </w:rPr>
+        <w:t>:</w:t>
+      </w:r>
+    </w:p>
+    <w:p>
+      <w:pPr>
+        <w:pStyle w:val="Code"/>
+      </w:pPr>
+      <w:r>
+        <w:t xml:space="preserve">    private static Property </w:t>
+      </w:r>
+      <w:r>
+        <w:t>CreateMvvmStringProperty</w:t>
+      </w:r>
+      <w:r>
+        <w:t>(string propertyName)</w:t>
+      </w:r>
+    </w:p>
+    <w:p>
+      <w:pPr>
+        <w:pStyle w:val="Code"/>
+      </w:pPr>
+      <w:r>
+        <w:t xml:space="preserve">    {</w:t>
+      </w:r>
+    </w:p>
+    <w:p>
+      <w:pPr>
+        <w:pStyle w:val="Code"/>
+      </w:pPr>
+      <w:r>
+        <w:t xml:space="preserve">      return new Property&lt;string&gt;(propertyName)</w:t>
+      </w:r>
+    </w:p>
+    <w:p>
+      <w:pPr>
+        <w:pStyle w:val="Code"/>
+        <w:ind w:left="567" w:firstLine="567"/>
+      </w:pPr>
+      <w:r>
+        <w:t>.ValidityCheck(name =&gt; !string.IsNullOrEmpty(name))</w:t>
+      </w:r>
+    </w:p>
+    <w:p>
+      <w:pPr>
+        <w:pStyle w:val="Code"/>
+        <w:ind w:left="567" w:firstLine="567"/>
+      </w:pPr>
+      <w:r>
+        <w:t>.SkipIfEqual()</w:t>
+      </w:r>
+    </w:p>
+    <w:p>
+      <w:pPr>
+        <w:pStyle w:val="Code"/>
+        <w:ind w:left="567" w:firstLine="567"/>
+      </w:pPr>
+      <w:r>
+        <w:t>.SetterGetter()</w:t>
+      </w:r>
+    </w:p>
+    <w:p>
+      <w:pPr>
+        <w:pStyle w:val="Code"/>
+        <w:ind w:left="567" w:firstLine="567"/>
+      </w:pPr>
+      <w:r>
+        <w:t>.NotifyChanged()</w:t>
+      </w:r>
+    </w:p>
+    <w:p>
+      <w:pPr>
+        <w:pStyle w:val="Code"/>
+        <w:ind w:left="567" w:firstLine="567"/>
+      </w:pPr>
+      <w:r>
+        <w:t>.XmlEntry</w:t>
+      </w:r>
+      <w:r>
+        <w:t>(</w:t>
+      </w:r>
+      <w:r>
+        <w:t>propertyName</w:t>
+      </w:r>
+      <w:r>
+        <w:t>)</w:t>
+      </w:r>
+      <w:r>
+        <w:t>;</w:t>
+      </w:r>
+    </w:p>
+    <w:p>
+      <w:pPr>
+        <w:pStyle w:val="Code"/>
+      </w:pPr>
+      <w:r>
+        <w:t xml:space="preserve">    }</w:t>
+      </w:r>
+    </w:p>
+    <w:p>
+      <w:r>
+        <w:t xml:space="preserve">And </w:t>
+      </w:r>
+      <w:proofErr w:type="spellStart"/>
+      <w:r>
+        <w:t>use</w:t>
+      </w:r>
+      <w:proofErr w:type="spellEnd"/>
+      <w:r>
+        <w:t xml:space="preserve"> it:</w:t>
+      </w:r>
+    </w:p>
+    <w:p>
+      <w:pPr>
+        <w:pStyle w:val="Code"/>
+      </w:pPr>
+      <w:r>
+        <w:t>IPerson PersonFactory()</w:t>
+      </w:r>
+    </w:p>
+    <w:p>
+      <w:pPr>
+        <w:pStyle w:val="Code"/>
+      </w:pPr>
+      <w:r>
+        <w:t>{</w:t>
+      </w:r>
+    </w:p>
+    <w:p>
+      <w:pPr>
+        <w:pStyle w:val="Code"/>
+        <w:ind w:firstLine="567"/>
+      </w:pPr>
+      <w:r>
+        <w:t>return factory.Generate&lt;IPerson&gt;(</w:t>
+      </w:r>
+    </w:p>
+    <w:p>
+      <w:pPr>
+        <w:pStyle w:val="Code"/>
+        <w:ind w:left="567" w:firstLine="567"/>
+      </w:pPr>
+      <w:r>
+        <w:t>CreateMvvm</w:t>
+      </w:r>
+      <w:r>
+        <w:t>String</w:t>
+      </w:r>
+      <w:r>
         <w:t>Property</w:t>
       </w:r>
       <w:r>
-        <w:t>&lt;</w:t>
-      </w:r>
-      <w:r>
-        <w:t>string&gt;</w:t>
-      </w:r>
-      <w:r>
-        <w:t>(</w:t>
-      </w:r>
-      <w:r>
-        <w:t>”FirstName”</w:t>
-      </w:r>
-      <w:r>
-        <w:t>)</w:t>
-      </w:r>
-    </w:p>
-    <w:p>
-      <w:pPr>
-        <w:pStyle w:val="Code"/>
-        <w:ind w:left="567" w:firstLine="567"/>
-      </w:pPr>
-      <w:r>
-        <w:t>.</w:t>
-      </w:r>
-      <w:r>
-        <w:t>RangeCheck</w:t>
-      </w:r>
-      <w:r>
-        <w:t>&lt;</w:t>
-      </w:r>
-      <w:r>
-        <w:t>ArgumentOutOf</w:t>
-      </w:r>
-      <w:r>
-        <w:t>Range&gt;</w:t>
-      </w:r>
-      <w:r>
-        <w:t>(</w:t>
-      </w:r>
-      <w:r>
-        <w:t>!IsNullOrEmpty)</w:t>
-      </w:r>
-    </w:p>
-    <w:p>
-      <w:pPr>
-        <w:pStyle w:val="Code"/>
-        <w:ind w:left="567" w:firstLine="567"/>
-      </w:pPr>
-      <w:r>
-        <w:t>.</w:t>
-      </w:r>
-      <w:r>
-        <w:t>SkipIf</w:t>
-      </w:r>
-      <w:r>
-        <w:t>Equal</w:t>
-      </w:r>
-      <w:r>
-        <w:t>()</w:t>
-      </w:r>
-    </w:p>
-    <w:p>
-      <w:pPr>
-        <w:pStyle w:val="Code"/>
-        <w:ind w:left="567" w:firstLine="567"/>
-      </w:pPr>
-      <w:r>
-        <w:t>.</w:t>
-      </w:r>
-      <w:r>
-        <w:t>Setter()</w:t>
-      </w:r>
-    </w:p>
-    <w:p>
-      <w:pPr>
-        <w:pStyle w:val="Code"/>
-        <w:ind w:left="567" w:firstLine="567"/>
-      </w:pPr>
-      <w:r>
-        <w:t>.NotifyChan</w:t>
-      </w:r>
-      <w:r>
-        <w:t>g</w:t>
-      </w:r>
-      <w:r>
-        <w:t>ed()</w:t>
-      </w:r>
-    </w:p>
-    <w:p>
-      <w:pPr>
-        <w:pStyle w:val="Code"/>
-        <w:ind w:left="567" w:firstLine="567"/>
-      </w:pPr>
-      <w:r>
-        <w:t>.</w:t>
-      </w:r>
-      <w:r>
-        <w:t>XmlEntry(”</w:t>
-      </w:r>
-      <w:r>
-        <w:t>FirstName”)</w:t>
+        <w:t>(”FirstName”))</w:t>
       </w:r>
       <w:r>
         <w:t>;</w:t>
@@ -882,461 +1487,7 @@
         <w:t>}</w:t>
       </w:r>
     </w:p>
-    <w:p>
-      <w:pPr>
-        <w:rPr>
-          <w:lang w:val="en-US"/>
-        </w:rPr>
-      </w:pPr>
-      <w:r>
-        <w:rPr>
-          <w:lang w:val="en-US"/>
-        </w:rPr>
-        <w:t>In addition</w:t>
-      </w:r>
-      <w:r>
-        <w:rPr>
-          <w:lang w:val="en-US"/>
-        </w:rPr>
-        <w:t xml:space="preserve">, </w:t>
-      </w:r>
-      <w:r>
-        <w:rPr>
-          <w:lang w:val="en-US"/>
-        </w:rPr>
-        <w:t>I would</w:t>
-      </w:r>
-      <w:r>
-        <w:rPr>
-          <w:lang w:val="en-US"/>
-        </w:rPr>
-        <w:t xml:space="preserve"> like </w:t>
-      </w:r>
-      <w:r>
-        <w:rPr>
-          <w:lang w:val="en-US"/>
-        </w:rPr>
-        <w:t xml:space="preserve">all new </w:t>
-      </w:r>
-      <w:r>
-        <w:rPr>
-          <w:lang w:val="en-US"/>
-        </w:rPr>
-        <w:t>properties that</w:t>
-      </w:r>
-      <w:r>
-        <w:rPr>
-          <w:lang w:val="en-US"/>
-        </w:rPr>
-        <w:t xml:space="preserve"> </w:t>
-      </w:r>
-      <w:proofErr w:type="gramStart"/>
-      <w:r>
-        <w:rPr>
-          <w:lang w:val="en-US"/>
-        </w:rPr>
-        <w:t>are added</w:t>
-      </w:r>
-      <w:proofErr w:type="gramEnd"/>
-      <w:r>
-        <w:rPr>
-          <w:lang w:val="en-US"/>
-        </w:rPr>
-        <w:t xml:space="preserve"> to </w:t>
-      </w:r>
-      <w:r>
-        <w:rPr>
-          <w:lang w:val="en-US"/>
-        </w:rPr>
-        <w:t>the interface to be auto-implemented</w:t>
-      </w:r>
-      <w:r>
-        <w:rPr>
-          <w:lang w:val="en-US"/>
-        </w:rPr>
-        <w:t xml:space="preserve"> as I specify, and without any changes to my code file.</w:t>
-      </w:r>
-    </w:p>
-    <w:p>
-      <w:pPr>
-        <w:rPr>
-          <w:lang w:val="en-US"/>
-        </w:rPr>
-      </w:pPr>
-      <w:r>
-        <w:rPr>
-          <w:lang w:val="en-US"/>
-        </w:rPr>
-        <w:t>I can always dream …</w:t>
-      </w:r>
-    </w:p>
-    <w:p>
-      <w:pPr>
-        <w:rPr>
-          <w:lang w:val="en-US"/>
-        </w:rPr>
-      </w:pPr>
-      <w:r>
-        <w:rPr>
-          <w:lang w:val="en-US"/>
-        </w:rPr>
-        <w:t>Anyway</w:t>
-      </w:r>
-      <w:r>
-        <w:rPr>
-          <w:lang w:val="en-US"/>
-        </w:rPr>
-        <w:t xml:space="preserve">, there are </w:t>
-      </w:r>
-      <w:r>
-        <w:rPr>
-          <w:lang w:val="en-US"/>
-        </w:rPr>
-        <w:t xml:space="preserve">some possibilities if the class is generated runtime using the Castle </w:t>
-      </w:r>
-      <w:r>
-        <w:rPr>
-          <w:lang w:val="en-US"/>
-        </w:rPr>
-        <w:t>package.</w:t>
-      </w:r>
-    </w:p>
-    <w:p>
-      <w:pPr>
-        <w:rPr>
-          <w:lang w:val="en-US"/>
-        </w:rPr>
-      </w:pPr>
-      <w:r>
-        <w:rPr>
-          <w:lang w:val="en-US"/>
-        </w:rPr>
-        <w:t xml:space="preserve">So we </w:t>
-      </w:r>
-      <w:r>
-        <w:rPr>
-          <w:lang w:val="en-US"/>
-        </w:rPr>
-        <w:t>lose</w:t>
-      </w:r>
-      <w:r>
-        <w:rPr>
-          <w:lang w:val="en-US"/>
-        </w:rPr>
-        <w:t xml:space="preserve"> control over the actual code, everything will have to go through the composer.</w:t>
-      </w:r>
-    </w:p>
-    <w:p>
-      <w:pPr>
-        <w:rPr>
-          <w:lang w:val="en-US"/>
-        </w:rPr>
-      </w:pPr>
-      <w:r>
-        <w:rPr>
-          <w:lang w:val="en-US"/>
-        </w:rPr>
-        <w:t xml:space="preserve">The simple implementation </w:t>
-      </w:r>
-      <w:proofErr w:type="gramStart"/>
-      <w:r>
-        <w:rPr>
-          <w:lang w:val="en-US"/>
-        </w:rPr>
-        <w:t>can be obtained</w:t>
-      </w:r>
-      <w:proofErr w:type="gramEnd"/>
-      <w:r>
-        <w:rPr>
-          <w:lang w:val="en-US"/>
-        </w:rPr>
-        <w:t xml:space="preserve"> by using: </w:t>
-      </w:r>
-      <w:proofErr w:type="spellStart"/>
-      <w:r>
-        <w:rPr>
-          <w:lang w:val="en-US"/>
-        </w:rPr>
-        <w:t>dhrjfndu</w:t>
-      </w:r>
-      <w:proofErr w:type="spellEnd"/>
-    </w:p>
-    <w:p>
-      <w:pPr>
-        <w:rPr>
-          <w:lang w:val="en-US"/>
-        </w:rPr>
-      </w:pPr>
-      <w:r>
-        <w:rPr>
-          <w:lang w:val="en-US"/>
-        </w:rPr>
-        <w:t xml:space="preserve">Introducing </w:t>
-      </w:r>
-      <w:r>
-        <w:rPr>
-          <w:lang w:val="en-US"/>
-        </w:rPr>
-        <w:t>an</w:t>
-      </w:r>
-      <w:r>
-        <w:rPr>
-          <w:lang w:val="en-US"/>
-        </w:rPr>
-        <w:t xml:space="preserve"> </w:t>
-      </w:r>
-      <w:proofErr w:type="spellStart"/>
-      <w:r>
-        <w:rPr>
-          <w:lang w:val="en-US"/>
-        </w:rPr>
-        <w:t>IInterceptor</w:t>
-      </w:r>
-      <w:proofErr w:type="spellEnd"/>
-      <w:r>
-        <w:rPr>
-          <w:lang w:val="en-US"/>
-        </w:rPr>
-        <w:t xml:space="preserve"> and helper classes for generating properties and methods</w:t>
-      </w:r>
-      <w:r>
-        <w:rPr>
-          <w:lang w:val="en-US"/>
-        </w:rPr>
-        <w:t>, I can get closer to my dream.</w:t>
-      </w:r>
-    </w:p>
-    <w:p>
-      <w:pPr>
-        <w:rPr>
-          <w:lang w:val="en-US"/>
-        </w:rPr>
-      </w:pPr>
-      <w:proofErr w:type="gramStart"/>
-      <w:r>
-        <w:rPr>
-          <w:lang w:val="en-US"/>
-        </w:rPr>
-        <w:t>So</w:t>
-      </w:r>
-      <w:proofErr w:type="gramEnd"/>
-      <w:r>
-        <w:rPr>
-          <w:lang w:val="en-US"/>
-        </w:rPr>
-        <w:t xml:space="preserve"> the code would look like this:</w:t>
-      </w:r>
-    </w:p>
-    <w:p>
-      <w:pPr>
-        <w:pStyle w:val="Code"/>
-      </w:pPr>
-      <w:r>
-        <w:t>IPerson PersonFactory()</w:t>
-      </w:r>
-    </w:p>
-    <w:p>
-      <w:pPr>
-        <w:pStyle w:val="Code"/>
-      </w:pPr>
-      <w:r>
-        <w:t>{</w:t>
-      </w:r>
-    </w:p>
-    <w:p>
-      <w:pPr>
-        <w:pStyle w:val="Code"/>
-        <w:ind w:firstLine="567"/>
-      </w:pPr>
-      <w:r>
-        <w:t>r</w:t>
-      </w:r>
-      <w:r>
-        <w:t xml:space="preserve">eturn </w:t>
-      </w:r>
-      <w:r>
-        <w:t>factory.Generate</w:t>
-      </w:r>
-      <w:r>
-        <w:t>&lt;IPerson&gt;(</w:t>
-      </w:r>
-    </w:p>
-    <w:p>
-      <w:pPr>
-        <w:pStyle w:val="Code"/>
-        <w:ind w:left="567" w:firstLine="567"/>
-      </w:pPr>
-      <w:r>
-        <w:t>Property&lt;string&gt;(”FirstName”)</w:t>
-      </w:r>
-    </w:p>
-    <w:p>
-      <w:pPr>
-        <w:pStyle w:val="Code"/>
-        <w:ind w:left="1134" w:firstLine="567"/>
-      </w:pPr>
-      <w:r>
-        <w:t>.RangeCheck&lt;ArgumentOutOfRange&gt;(!IsNullOrEmpty)</w:t>
-      </w:r>
-    </w:p>
-    <w:p>
-      <w:pPr>
-        <w:pStyle w:val="Code"/>
-        <w:ind w:left="1134" w:firstLine="567"/>
-      </w:pPr>
-      <w:r>
-        <w:t>.</w:t>
-      </w:r>
-      <w:r>
-        <w:t>SkipIfEqual</w:t>
-      </w:r>
-      <w:r>
-        <w:t>()</w:t>
-      </w:r>
-    </w:p>
-    <w:p>
-      <w:pPr>
-        <w:pStyle w:val="Code"/>
-        <w:ind w:left="1134" w:firstLine="567"/>
-      </w:pPr>
-      <w:r>
-        <w:t>.Setter</w:t>
-      </w:r>
-      <w:r>
-        <w:t>Getter</w:t>
-      </w:r>
-      <w:r>
-        <w:t>()</w:t>
-      </w:r>
-    </w:p>
-    <w:p>
-      <w:pPr>
-        <w:pStyle w:val="Code"/>
-        <w:ind w:left="1134" w:firstLine="567"/>
-      </w:pPr>
-      <w:r>
-        <w:t>.NotifyChan</w:t>
-      </w:r>
-      <w:r>
-        <w:t>g</w:t>
-      </w:r>
-      <w:r>
-        <w:t>ed()</w:t>
-      </w:r>
-    </w:p>
-    <w:p>
-      <w:pPr>
-        <w:pStyle w:val="Code"/>
-        <w:ind w:left="1134" w:firstLine="567"/>
-      </w:pPr>
-      <w:r>
-        <w:t>.XmlEntry(”FirstName”));</w:t>
-      </w:r>
-    </w:p>
-    <w:p>
-      <w:pPr>
-        <w:pStyle w:val="Code"/>
-      </w:pPr>
-      <w:r>
-        <w:t>}</w:t>
-      </w:r>
-    </w:p>
-    <w:p>
-      <w:pPr>
-        <w:rPr>
-          <w:lang w:val="en-US"/>
-        </w:rPr>
-      </w:pPr>
-      <w:proofErr w:type="gramStart"/>
-      <w:r>
-        <w:rPr>
-          <w:lang w:val="en-US"/>
-        </w:rPr>
-        <w:t>Or</w:t>
-      </w:r>
-      <w:proofErr w:type="gramEnd"/>
-      <w:r>
-        <w:rPr>
-          <w:lang w:val="en-US"/>
-        </w:rPr>
-        <w:t xml:space="preserve"> </w:t>
-      </w:r>
-      <w:r>
-        <w:rPr>
-          <w:lang w:val="en-US"/>
-        </w:rPr>
-        <w:t xml:space="preserve">defining </w:t>
-      </w:r>
-      <w:proofErr w:type="spellStart"/>
-      <w:r>
-        <w:rPr>
-          <w:lang w:val="en-US"/>
-        </w:rPr>
-        <w:t>a</w:t>
-      </w:r>
-      <w:r>
-        <w:rPr>
-          <w:lang w:val="en-US"/>
-        </w:rPr>
-        <w:t>frequently</w:t>
-      </w:r>
-      <w:proofErr w:type="spellEnd"/>
-      <w:r>
-        <w:rPr>
-          <w:lang w:val="en-US"/>
-        </w:rPr>
-        <w:t xml:space="preserve"> used </w:t>
-      </w:r>
-      <w:proofErr w:type="spellStart"/>
-      <w:r>
-        <w:rPr>
-          <w:lang w:val="en-US"/>
-        </w:rPr>
-        <w:t>compotition</w:t>
-      </w:r>
-      <w:proofErr w:type="spellEnd"/>
-      <w:r>
-        <w:rPr>
-          <w:lang w:val="en-US"/>
-        </w:rPr>
-        <w:t>:</w:t>
-      </w:r>
-    </w:p>
-    <w:p>
-      <w:pPr>
-        <w:rPr>
-          <w:lang w:val="en-US"/>
-        </w:rPr>
-      </w:pPr>
-      <w:r>
-        <w:rPr>
-          <w:lang w:val="en-US"/>
-        </w:rPr>
-        <w:t xml:space="preserve">Huh </w:t>
-      </w:r>
-      <w:proofErr w:type="spellStart"/>
-      <w:r>
-        <w:rPr>
-          <w:lang w:val="en-US"/>
-        </w:rPr>
-        <w:t>huh</w:t>
-      </w:r>
-      <w:proofErr w:type="spellEnd"/>
-      <w:r>
-        <w:rPr>
-          <w:lang w:val="en-US"/>
-        </w:rPr>
-        <w:t xml:space="preserve"> </w:t>
-      </w:r>
-      <w:proofErr w:type="spellStart"/>
-      <w:r>
-        <w:rPr>
-          <w:lang w:val="en-US"/>
-        </w:rPr>
-        <w:t>huh</w:t>
-      </w:r>
-      <w:proofErr w:type="spellEnd"/>
-    </w:p>
+    <w:p/>
     <w:sectPr>
       <w:pgSz w:w="11906" w:h="16838"/>
       <w:pgMar w:top="1701" w:right="1134" w:bottom="1701" w:left="1134" w:header="708" w:footer="708" w:gutter="0"/>

</xml_diff>